<commit_message>
Update Application note onderdelen.docx
</commit_message>
<xml_diff>
--- a/Application note onderdelen.docx
+++ b/Application note onderdelen.docx
@@ -1,33 +1,32 @@
 
 <file path=word/document.xml><?xml version="1.0" encoding="utf-8"?>
-<w:document xmlns:wpc="http://schemas.microsoft.com/office/word/2010/wordprocessingCanvas" xmlns:cx="http://schemas.microsoft.com/office/drawing/2014/chartex" xmlns:cx1="http://schemas.microsoft.com/office/drawing/2015/9/8/chartex" xmlns:cx2="http://schemas.microsoft.com/office/drawing/2015/10/21/chartex" xmlns:cx3="http://schemas.microsoft.com/office/drawing/2016/5/9/chartex" xmlns:cx4="http://schemas.microsoft.com/office/drawing/2016/5/10/chartex" xmlns:cx5="http://schemas.microsoft.com/office/drawing/2016/5/11/chartex" xmlns:cx6="http://schemas.microsoft.com/office/drawing/2016/5/12/chartex" xmlns:cx7="http://schemas.microsoft.com/office/drawing/2016/5/13/chartex" xmlns:cx8="http://schemas.microsoft.com/office/drawing/2016/5/14/chartex" xmlns:mc="http://schemas.openxmlformats.org/markup-compatibility/2006" xmlns:aink="http://schemas.microsoft.com/office/drawing/2016/ink" xmlns:am3d="http://schemas.microsoft.com/office/drawing/2017/model3d" xmlns:o="urn:schemas-microsoft-com:office:office" xmlns:r="http://schemas.openxmlformats.org/officeDocument/2006/relationships" xmlns:m="http://schemas.openxmlformats.org/officeDocument/2006/math" xmlns:v="urn:schemas-microsoft-com:vml" xmlns:wp14="http://schemas.microsoft.com/office/word/2010/wordprocessingDrawing" xmlns:wp="http://schemas.openxmlformats.org/drawingml/2006/wordprocessingDrawing" xmlns:w10="urn:schemas-microsoft-com:office:word" xmlns:w="http://schemas.openxmlformats.org/wordprocessingml/2006/main" xmlns:w14="http://schemas.microsoft.com/office/word/2010/wordml" xmlns:w15="http://schemas.microsoft.com/office/word/2012/wordml" xmlns:w16cid="http://schemas.microsoft.com/office/word/2016/wordml/cid" xmlns:w16se="http://schemas.microsoft.com/office/word/2015/wordml/symex" xmlns:wpg="http://schemas.microsoft.com/office/word/2010/wordprocessingGroup" xmlns:wpi="http://schemas.microsoft.com/office/word/2010/wordprocessingInk" xmlns:wne="http://schemas.microsoft.com/office/word/2006/wordml" xmlns:wps="http://schemas.microsoft.com/office/word/2010/wordprocessingShape" mc:Ignorable="w14 w15 w16se w16cid wp14">
+<w:document xmlns:wpc="http://schemas.microsoft.com/office/word/2010/wordprocessingCanvas" xmlns:cx="http://schemas.microsoft.com/office/drawing/2014/chartex" xmlns:cx1="http://schemas.microsoft.com/office/drawing/2015/9/8/chartex" xmlns:cx2="http://schemas.microsoft.com/office/drawing/2015/10/21/chartex" xmlns:cx3="http://schemas.microsoft.com/office/drawing/2016/5/9/chartex" xmlns:cx4="http://schemas.microsoft.com/office/drawing/2016/5/10/chartex" xmlns:cx5="http://schemas.microsoft.com/office/drawing/2016/5/11/chartex" xmlns:cx6="http://schemas.microsoft.com/office/drawing/2016/5/12/chartex" xmlns:cx7="http://schemas.microsoft.com/office/drawing/2016/5/13/chartex" xmlns:cx8="http://schemas.microsoft.com/office/drawing/2016/5/14/chartex" xmlns:mc="http://schemas.openxmlformats.org/markup-compatibility/2006" xmlns:aink="http://schemas.microsoft.com/office/drawing/2016/ink" xmlns:am3d="http://schemas.microsoft.com/office/drawing/2017/model3d" xmlns:o="urn:schemas-microsoft-com:office:office" xmlns:r="http://schemas.openxmlformats.org/officeDocument/2006/relationships" xmlns:m="http://schemas.openxmlformats.org/officeDocument/2006/math" xmlns:v="urn:schemas-microsoft-com:vml" xmlns:wp14="http://schemas.microsoft.com/office/word/2010/wordprocessingDrawing" xmlns:wp="http://schemas.openxmlformats.org/drawingml/2006/wordprocessingDrawing" xmlns:w10="urn:schemas-microsoft-com:office:word" xmlns:w="http://schemas.openxmlformats.org/wordprocessingml/2006/main" xmlns:w14="http://schemas.microsoft.com/office/word/2010/wordml" xmlns:w15="http://schemas.microsoft.com/office/word/2012/wordml" xmlns:w16cex="http://schemas.microsoft.com/office/word/2018/wordml/cex" xmlns:w16cid="http://schemas.microsoft.com/office/word/2016/wordml/cid" xmlns:w16="http://schemas.microsoft.com/office/word/2018/wordml" xmlns:w16se="http://schemas.microsoft.com/office/word/2015/wordml/symex" xmlns:wpg="http://schemas.microsoft.com/office/word/2010/wordprocessingGroup" xmlns:wpi="http://schemas.microsoft.com/office/word/2010/wordprocessingInk" xmlns:wne="http://schemas.microsoft.com/office/word/2006/wordml" xmlns:wps="http://schemas.microsoft.com/office/word/2010/wordprocessingShape" mc:Ignorable="w14 w15 w16se w16cid w16 w16cex wp14">
   <w:body>
     <w:p>
       <w:pPr>
         <w:pStyle w:val="Title"/>
-      </w:pPr>
-      <w:proofErr w:type="spellStart"/>
-      <w:r>
-        <w:t>Aplication</w:t>
-      </w:r>
-      <w:proofErr w:type="spellEnd"/>
-      <w:r>
-        <w:t xml:space="preserve"> note </w:t>
-      </w:r>
-      <w:proofErr w:type="spellStart"/>
-      <w:r>
-        <w:t>onderdelen</w:t>
-      </w:r>
-      <w:proofErr w:type="spellEnd"/>
-      <w:r>
-        <w:t>:</w:t>
+        <w:rPr>
+          <w:lang w:val="nl-BE"/>
+        </w:rPr>
+      </w:pPr>
+      <w:r>
+        <w:rPr>
+          <w:lang w:val="nl-BE"/>
+        </w:rPr>
+        <w:t>Aplication note onderdelen:</w:t>
       </w:r>
     </w:p>
     <w:p>
       <w:pPr>
         <w:pStyle w:val="Heading1"/>
-      </w:pPr>
-      <w:r>
+        <w:rPr>
+          <w:lang w:val="nl-BE"/>
+        </w:rPr>
+      </w:pPr>
+      <w:r>
+        <w:rPr>
+          <w:lang w:val="nl-BE"/>
+        </w:rPr>
         <w:t>Epic:</w:t>
       </w:r>
     </w:p>
@@ -180,13 +179,14 @@
       </w:r>
       <w:r>
         <w:rPr>
+          <w:noProof/>
           <w:lang w:val="nl-BE"/>
         </w:rPr>
         <w:drawing>
-          <wp:inline distT="0" distB="0" distL="0" distR="0" wp14:anchorId="57604C2E" wp14:editId="5EA47F29">
-            <wp:extent cx="4057650" cy="3166639"/>
-            <wp:effectExtent l="0" t="0" r="0" b="0"/>
-            <wp:docPr id="1" name="Picture 1"/>
+          <wp:inline distT="0" distB="0" distL="0" distR="0" wp14:anchorId="28EF4001" wp14:editId="7446A3A2">
+            <wp:extent cx="4529470" cy="3765693"/>
+            <wp:effectExtent l="0" t="0" r="4445" b="6350"/>
+            <wp:docPr id="2" name="Picture 2" descr="A screenshot of a cell phone&#10;&#10;Description automatically generated"/>
             <wp:cNvGraphicFramePr>
               <a:graphicFrameLocks xmlns:a="http://schemas.openxmlformats.org/drawingml/2006/main" noChangeAspect="1"/>
             </wp:cNvGraphicFramePr>
@@ -194,11 +194,17 @@
               <a:graphicData uri="http://schemas.openxmlformats.org/drawingml/2006/picture">
                 <pic:pic xmlns:pic="http://schemas.openxmlformats.org/drawingml/2006/picture">
                   <pic:nvPicPr>
-                    <pic:cNvPr id="1" name=""/>
+                    <pic:cNvPr id="2" name="2020-04-26 14_32_01-Untitled-1.ai_ @ 100% (RGB_Preview).png"/>
                     <pic:cNvPicPr/>
                   </pic:nvPicPr>
                   <pic:blipFill>
-                    <a:blip r:embed="rId8"/>
+                    <a:blip r:embed="rId8">
+                      <a:extLst>
+                        <a:ext uri="{28A0092B-C50C-407E-A947-70E740481C1C}">
+                          <a14:useLocalDpi xmlns:a14="http://schemas.microsoft.com/office/drawing/2010/main" val="0"/>
+                        </a:ext>
+                      </a:extLst>
+                    </a:blip>
                     <a:stretch>
                       <a:fillRect/>
                     </a:stretch>
@@ -206,7 +212,7 @@
                   <pic:spPr>
                     <a:xfrm>
                       <a:off x="0" y="0"/>
-                      <a:ext cx="4067209" cy="3174099"/>
+                      <a:ext cx="4580514" cy="3808130"/>
                     </a:xfrm>
                     <a:prstGeom prst="rect">
                       <a:avLst/>
@@ -237,11 +243,14 @@
 </file>
 
 <file path=word/comments.xml><?xml version="1.0" encoding="utf-8"?>
-<w:comments xmlns:wpc="http://schemas.microsoft.com/office/word/2010/wordprocessingCanvas" xmlns:cx="http://schemas.microsoft.com/office/drawing/2014/chartex" xmlns:cx1="http://schemas.microsoft.com/office/drawing/2015/9/8/chartex" xmlns:cx2="http://schemas.microsoft.com/office/drawing/2015/10/21/chartex" xmlns:cx3="http://schemas.microsoft.com/office/drawing/2016/5/9/chartex" xmlns:cx4="http://schemas.microsoft.com/office/drawing/2016/5/10/chartex" xmlns:cx5="http://schemas.microsoft.com/office/drawing/2016/5/11/chartex" xmlns:cx6="http://schemas.microsoft.com/office/drawing/2016/5/12/chartex" xmlns:cx7="http://schemas.microsoft.com/office/drawing/2016/5/13/chartex" xmlns:cx8="http://schemas.microsoft.com/office/drawing/2016/5/14/chartex" xmlns:mc="http://schemas.openxmlformats.org/markup-compatibility/2006" xmlns:aink="http://schemas.microsoft.com/office/drawing/2016/ink" xmlns:am3d="http://schemas.microsoft.com/office/drawing/2017/model3d" xmlns:o="urn:schemas-microsoft-com:office:office" xmlns:r="http://schemas.openxmlformats.org/officeDocument/2006/relationships" xmlns:m="http://schemas.openxmlformats.org/officeDocument/2006/math" xmlns:v="urn:schemas-microsoft-com:vml" xmlns:wp14="http://schemas.microsoft.com/office/word/2010/wordprocessingDrawing" xmlns:wp="http://schemas.openxmlformats.org/drawingml/2006/wordprocessingDrawing" xmlns:w10="urn:schemas-microsoft-com:office:word" xmlns:w="http://schemas.openxmlformats.org/wordprocessingml/2006/main" xmlns:w14="http://schemas.microsoft.com/office/word/2010/wordml" xmlns:w15="http://schemas.microsoft.com/office/word/2012/wordml" xmlns:w16cid="http://schemas.microsoft.com/office/word/2016/wordml/cid" xmlns:w16se="http://schemas.microsoft.com/office/word/2015/wordml/symex" xmlns:wpg="http://schemas.microsoft.com/office/word/2010/wordprocessingGroup" xmlns:wpi="http://schemas.microsoft.com/office/word/2010/wordprocessingInk" xmlns:wne="http://schemas.microsoft.com/office/word/2006/wordml" xmlns:wps="http://schemas.microsoft.com/office/word/2010/wordprocessingShape" mc:Ignorable="w14 w15 w16se w16cid wp14">
+<w:comments xmlns:wpc="http://schemas.microsoft.com/office/word/2010/wordprocessingCanvas" xmlns:cx="http://schemas.microsoft.com/office/drawing/2014/chartex" xmlns:cx1="http://schemas.microsoft.com/office/drawing/2015/9/8/chartex" xmlns:cx2="http://schemas.microsoft.com/office/drawing/2015/10/21/chartex" xmlns:cx3="http://schemas.microsoft.com/office/drawing/2016/5/9/chartex" xmlns:cx4="http://schemas.microsoft.com/office/drawing/2016/5/10/chartex" xmlns:cx5="http://schemas.microsoft.com/office/drawing/2016/5/11/chartex" xmlns:cx6="http://schemas.microsoft.com/office/drawing/2016/5/12/chartex" xmlns:cx7="http://schemas.microsoft.com/office/drawing/2016/5/13/chartex" xmlns:cx8="http://schemas.microsoft.com/office/drawing/2016/5/14/chartex" xmlns:mc="http://schemas.openxmlformats.org/markup-compatibility/2006" xmlns:aink="http://schemas.microsoft.com/office/drawing/2016/ink" xmlns:am3d="http://schemas.microsoft.com/office/drawing/2017/model3d" xmlns:o="urn:schemas-microsoft-com:office:office" xmlns:r="http://schemas.openxmlformats.org/officeDocument/2006/relationships" xmlns:m="http://schemas.openxmlformats.org/officeDocument/2006/math" xmlns:v="urn:schemas-microsoft-com:vml" xmlns:wp14="http://schemas.microsoft.com/office/word/2010/wordprocessingDrawing" xmlns:wp="http://schemas.openxmlformats.org/drawingml/2006/wordprocessingDrawing" xmlns:w10="urn:schemas-microsoft-com:office:word" xmlns:w="http://schemas.openxmlformats.org/wordprocessingml/2006/main" xmlns:w14="http://schemas.microsoft.com/office/word/2010/wordml" xmlns:w15="http://schemas.microsoft.com/office/word/2012/wordml" xmlns:w16cex="http://schemas.microsoft.com/office/word/2018/wordml/cex" xmlns:w16cid="http://schemas.microsoft.com/office/word/2016/wordml/cid" xmlns:w16="http://schemas.microsoft.com/office/word/2018/wordml" xmlns:w16se="http://schemas.microsoft.com/office/word/2015/wordml/symex" xmlns:wpg="http://schemas.microsoft.com/office/word/2010/wordprocessingGroup" xmlns:wpi="http://schemas.microsoft.com/office/word/2010/wordprocessingInk" xmlns:wne="http://schemas.microsoft.com/office/word/2006/wordml" xmlns:wps="http://schemas.microsoft.com/office/word/2010/wordprocessingShape" mc:Ignorable="w14 w15 w16se w16cid w16 w16cex wp14">
   <w:comment w:id="0" w:author="Rein van der Linden" w:date="2020-04-22T10:19:00Z" w:initials="RvdL">
     <w:p>
       <w:pPr>
         <w:pStyle w:val="CommentText"/>
+        <w:rPr>
+          <w:lang w:val="nl-BE"/>
+        </w:rPr>
       </w:pPr>
       <w:r>
         <w:rPr>
@@ -249,33 +258,21 @@
         </w:rPr>
         <w:annotationRef/>
       </w:r>
-      <w:proofErr w:type="spellStart"/>
-      <w:r>
-        <w:t>Figuur</w:t>
-      </w:r>
-      <w:proofErr w:type="spellEnd"/>
-      <w:r>
-        <w:t xml:space="preserve"> </w:t>
-      </w:r>
-      <w:proofErr w:type="spellStart"/>
-      <w:r>
-        <w:t>kickoff</w:t>
-      </w:r>
-      <w:proofErr w:type="spellEnd"/>
-      <w:r>
-        <w:t xml:space="preserve"> </w:t>
-      </w:r>
-      <w:proofErr w:type="spellStart"/>
-      <w:r>
-        <w:t>Digitaliseren</w:t>
-      </w:r>
-      <w:proofErr w:type="spellEnd"/>
+      <w:r>
+        <w:rPr>
+          <w:lang w:val="nl-BE"/>
+        </w:rPr>
+        <w:t>Figuur kickoff Digitaliseren</w:t>
+      </w:r>
     </w:p>
   </w:comment>
   <w:comment w:id="1" w:author="Rein van der Linden" w:date="2020-04-22T10:43:00Z" w:initials="RvdL">
     <w:p>
       <w:pPr>
         <w:pStyle w:val="CommentText"/>
+        <w:rPr>
+          <w:lang w:val="nl-BE"/>
+        </w:rPr>
       </w:pPr>
       <w:r>
         <w:rPr>
@@ -283,31 +280,25 @@
         </w:rPr>
         <w:annotationRef/>
       </w:r>
-      <w:proofErr w:type="spellStart"/>
-      <w:r>
-        <w:t>Verbetering</w:t>
-      </w:r>
-      <w:proofErr w:type="spellEnd"/>
-      <w:r>
-        <w:t xml:space="preserve"> </w:t>
-      </w:r>
-      <w:proofErr w:type="spellStart"/>
-      <w:r>
-        <w:t>nog</w:t>
-      </w:r>
-      <w:proofErr w:type="spellEnd"/>
-      <w:r>
-        <w:t xml:space="preserve"> </w:t>
-      </w:r>
-      <w:proofErr w:type="spellStart"/>
-      <w:r>
-        <w:t>nodig</w:t>
-      </w:r>
-      <w:proofErr w:type="spellEnd"/>
+      <w:r>
+        <w:rPr>
+          <w:lang w:val="nl-BE"/>
+        </w:rPr>
+        <w:t xml:space="preserve">Verbetering </w:t>
+      </w:r>
+      <w:r>
+        <w:rPr>
+          <w:lang w:val="nl-BE"/>
+        </w:rPr>
+        <w:t>nog nodig</w:t>
+      </w:r>
     </w:p>
     <w:p>
       <w:pPr>
         <w:pStyle w:val="CommentText"/>
+        <w:rPr>
+          <w:lang w:val="nl-BE"/>
+        </w:rPr>
       </w:pPr>
     </w:p>
   </w:comment>
@@ -315,21 +306,21 @@
 </file>
 
 <file path=word/commentsExtended.xml><?xml version="1.0" encoding="utf-8"?>
-<w15:commentsEx xmlns:wpc="http://schemas.microsoft.com/office/word/2010/wordprocessingCanvas" xmlns:cx="http://schemas.microsoft.com/office/drawing/2014/chartex" xmlns:cx1="http://schemas.microsoft.com/office/drawing/2015/9/8/chartex" xmlns:cx2="http://schemas.microsoft.com/office/drawing/2015/10/21/chartex" xmlns:cx3="http://schemas.microsoft.com/office/drawing/2016/5/9/chartex" xmlns:cx4="http://schemas.microsoft.com/office/drawing/2016/5/10/chartex" xmlns:cx5="http://schemas.microsoft.com/office/drawing/2016/5/11/chartex" xmlns:cx6="http://schemas.microsoft.com/office/drawing/2016/5/12/chartex" xmlns:cx7="http://schemas.microsoft.com/office/drawing/2016/5/13/chartex" xmlns:cx8="http://schemas.microsoft.com/office/drawing/2016/5/14/chartex" xmlns:mc="http://schemas.openxmlformats.org/markup-compatibility/2006" xmlns:aink="http://schemas.microsoft.com/office/drawing/2016/ink" xmlns:am3d="http://schemas.microsoft.com/office/drawing/2017/model3d" xmlns:o="urn:schemas-microsoft-com:office:office" xmlns:r="http://schemas.openxmlformats.org/officeDocument/2006/relationships" xmlns:m="http://schemas.openxmlformats.org/officeDocument/2006/math" xmlns:v="urn:schemas-microsoft-com:vml" xmlns:wp14="http://schemas.microsoft.com/office/word/2010/wordprocessingDrawing" xmlns:wp="http://schemas.openxmlformats.org/drawingml/2006/wordprocessingDrawing" xmlns:w10="urn:schemas-microsoft-com:office:word" xmlns:w="http://schemas.openxmlformats.org/wordprocessingml/2006/main" xmlns:w14="http://schemas.microsoft.com/office/word/2010/wordml" xmlns:w15="http://schemas.microsoft.com/office/word/2012/wordml" xmlns:w16cid="http://schemas.microsoft.com/office/word/2016/wordml/cid" xmlns:w16se="http://schemas.microsoft.com/office/word/2015/wordml/symex" xmlns:wpg="http://schemas.microsoft.com/office/word/2010/wordprocessingGroup" xmlns:wpi="http://schemas.microsoft.com/office/word/2010/wordprocessingInk" xmlns:wne="http://schemas.microsoft.com/office/word/2006/wordml" xmlns:wps="http://schemas.microsoft.com/office/word/2010/wordprocessingShape" mc:Ignorable="w14 w15 w16se w16cid wp14">
-  <w15:commentEx w15:paraId="478308CB" w15:done="0"/>
+<w15:commentsEx xmlns:wpc="http://schemas.microsoft.com/office/word/2010/wordprocessingCanvas" xmlns:cx="http://schemas.microsoft.com/office/drawing/2014/chartex" xmlns:cx1="http://schemas.microsoft.com/office/drawing/2015/9/8/chartex" xmlns:cx2="http://schemas.microsoft.com/office/drawing/2015/10/21/chartex" xmlns:cx3="http://schemas.microsoft.com/office/drawing/2016/5/9/chartex" xmlns:cx4="http://schemas.microsoft.com/office/drawing/2016/5/10/chartex" xmlns:cx5="http://schemas.microsoft.com/office/drawing/2016/5/11/chartex" xmlns:cx6="http://schemas.microsoft.com/office/drawing/2016/5/12/chartex" xmlns:cx7="http://schemas.microsoft.com/office/drawing/2016/5/13/chartex" xmlns:cx8="http://schemas.microsoft.com/office/drawing/2016/5/14/chartex" xmlns:mc="http://schemas.openxmlformats.org/markup-compatibility/2006" xmlns:aink="http://schemas.microsoft.com/office/drawing/2016/ink" xmlns:am3d="http://schemas.microsoft.com/office/drawing/2017/model3d" xmlns:o="urn:schemas-microsoft-com:office:office" xmlns:r="http://schemas.openxmlformats.org/officeDocument/2006/relationships" xmlns:m="http://schemas.openxmlformats.org/officeDocument/2006/math" xmlns:v="urn:schemas-microsoft-com:vml" xmlns:wp14="http://schemas.microsoft.com/office/word/2010/wordprocessingDrawing" xmlns:wp="http://schemas.openxmlformats.org/drawingml/2006/wordprocessingDrawing" xmlns:w10="urn:schemas-microsoft-com:office:word" xmlns:w="http://schemas.openxmlformats.org/wordprocessingml/2006/main" xmlns:w14="http://schemas.microsoft.com/office/word/2010/wordml" xmlns:w15="http://schemas.microsoft.com/office/word/2012/wordml" xmlns:w16cex="http://schemas.microsoft.com/office/word/2018/wordml/cex" xmlns:w16cid="http://schemas.microsoft.com/office/word/2016/wordml/cid" xmlns:w16="http://schemas.microsoft.com/office/word/2018/wordml" xmlns:w16se="http://schemas.microsoft.com/office/word/2015/wordml/symex" xmlns:wpg="http://schemas.microsoft.com/office/word/2010/wordprocessingGroup" xmlns:wpi="http://schemas.microsoft.com/office/word/2010/wordprocessingInk" xmlns:wne="http://schemas.microsoft.com/office/word/2006/wordml" xmlns:wps="http://schemas.microsoft.com/office/word/2010/wordprocessingShape" mc:Ignorable="w14 w15 w16se w16cid w16 w16cex wp14">
+  <w15:commentEx w15:paraId="478308CB" w15:done="1"/>
   <w15:commentEx w15:paraId="07F10B51" w15:done="0"/>
 </w15:commentsEx>
 </file>
 
 <file path=word/commentsIds.xml><?xml version="1.0" encoding="utf-8"?>
-<w16cid:commentsIds xmlns:wpc="http://schemas.microsoft.com/office/word/2010/wordprocessingCanvas" xmlns:cx="http://schemas.microsoft.com/office/drawing/2014/chartex" xmlns:cx1="http://schemas.microsoft.com/office/drawing/2015/9/8/chartex" xmlns:cx2="http://schemas.microsoft.com/office/drawing/2015/10/21/chartex" xmlns:cx3="http://schemas.microsoft.com/office/drawing/2016/5/9/chartex" xmlns:cx4="http://schemas.microsoft.com/office/drawing/2016/5/10/chartex" xmlns:cx5="http://schemas.microsoft.com/office/drawing/2016/5/11/chartex" xmlns:cx6="http://schemas.microsoft.com/office/drawing/2016/5/12/chartex" xmlns:cx7="http://schemas.microsoft.com/office/drawing/2016/5/13/chartex" xmlns:cx8="http://schemas.microsoft.com/office/drawing/2016/5/14/chartex" xmlns:mc="http://schemas.openxmlformats.org/markup-compatibility/2006" xmlns:aink="http://schemas.microsoft.com/office/drawing/2016/ink" xmlns:am3d="http://schemas.microsoft.com/office/drawing/2017/model3d" xmlns:o="urn:schemas-microsoft-com:office:office" xmlns:r="http://schemas.openxmlformats.org/officeDocument/2006/relationships" xmlns:m="http://schemas.openxmlformats.org/officeDocument/2006/math" xmlns:v="urn:schemas-microsoft-com:vml" xmlns:wp14="http://schemas.microsoft.com/office/word/2010/wordprocessingDrawing" xmlns:wp="http://schemas.openxmlformats.org/drawingml/2006/wordprocessingDrawing" xmlns:w10="urn:schemas-microsoft-com:office:word" xmlns:w="http://schemas.openxmlformats.org/wordprocessingml/2006/main" xmlns:w14="http://schemas.microsoft.com/office/word/2010/wordml" xmlns:w15="http://schemas.microsoft.com/office/word/2012/wordml" xmlns:w16cid="http://schemas.microsoft.com/office/word/2016/wordml/cid" xmlns:w16se="http://schemas.microsoft.com/office/word/2015/wordml/symex" xmlns:wpg="http://schemas.microsoft.com/office/word/2010/wordprocessingGroup" xmlns:wpi="http://schemas.microsoft.com/office/word/2010/wordprocessingInk" xmlns:wne="http://schemas.microsoft.com/office/word/2006/wordml" xmlns:wps="http://schemas.microsoft.com/office/word/2010/wordprocessingShape" mc:Ignorable="w14 w15 w16se w16cid wp14">
+<w16cid:commentsIds xmlns:wpc="http://schemas.microsoft.com/office/word/2010/wordprocessingCanvas" xmlns:cx="http://schemas.microsoft.com/office/drawing/2014/chartex" xmlns:cx1="http://schemas.microsoft.com/office/drawing/2015/9/8/chartex" xmlns:cx2="http://schemas.microsoft.com/office/drawing/2015/10/21/chartex" xmlns:cx3="http://schemas.microsoft.com/office/drawing/2016/5/9/chartex" xmlns:cx4="http://schemas.microsoft.com/office/drawing/2016/5/10/chartex" xmlns:cx5="http://schemas.microsoft.com/office/drawing/2016/5/11/chartex" xmlns:cx6="http://schemas.microsoft.com/office/drawing/2016/5/12/chartex" xmlns:cx7="http://schemas.microsoft.com/office/drawing/2016/5/13/chartex" xmlns:cx8="http://schemas.microsoft.com/office/drawing/2016/5/14/chartex" xmlns:mc="http://schemas.openxmlformats.org/markup-compatibility/2006" xmlns:aink="http://schemas.microsoft.com/office/drawing/2016/ink" xmlns:am3d="http://schemas.microsoft.com/office/drawing/2017/model3d" xmlns:o="urn:schemas-microsoft-com:office:office" xmlns:r="http://schemas.openxmlformats.org/officeDocument/2006/relationships" xmlns:m="http://schemas.openxmlformats.org/officeDocument/2006/math" xmlns:v="urn:schemas-microsoft-com:vml" xmlns:wp14="http://schemas.microsoft.com/office/word/2010/wordprocessingDrawing" xmlns:wp="http://schemas.openxmlformats.org/drawingml/2006/wordprocessingDrawing" xmlns:w10="urn:schemas-microsoft-com:office:word" xmlns:w="http://schemas.openxmlformats.org/wordprocessingml/2006/main" xmlns:w14="http://schemas.microsoft.com/office/word/2010/wordml" xmlns:w15="http://schemas.microsoft.com/office/word/2012/wordml" xmlns:w16cex="http://schemas.microsoft.com/office/word/2018/wordml/cex" xmlns:w16cid="http://schemas.microsoft.com/office/word/2016/wordml/cid" xmlns:w16="http://schemas.microsoft.com/office/word/2018/wordml" xmlns:w16se="http://schemas.microsoft.com/office/word/2015/wordml/symex" xmlns:wpg="http://schemas.microsoft.com/office/word/2010/wordprocessingGroup" xmlns:wpi="http://schemas.microsoft.com/office/word/2010/wordprocessingInk" xmlns:wne="http://schemas.microsoft.com/office/word/2006/wordml" xmlns:wps="http://schemas.microsoft.com/office/word/2010/wordprocessingShape" mc:Ignorable="w14 w15 w16se w16cid w16 w16cex wp14">
   <w16cid:commentId w16cid:paraId="478308CB" w16cid:durableId="224A98B8"/>
   <w16cid:commentId w16cid:paraId="07F10B51" w16cid:durableId="224A9E39"/>
 </w16cid:commentsIds>
 </file>
 
 <file path=word/numbering.xml><?xml version="1.0" encoding="utf-8"?>
-<w:numbering xmlns:wpc="http://schemas.microsoft.com/office/word/2010/wordprocessingCanvas" xmlns:cx="http://schemas.microsoft.com/office/drawing/2014/chartex" xmlns:cx1="http://schemas.microsoft.com/office/drawing/2015/9/8/chartex" xmlns:cx2="http://schemas.microsoft.com/office/drawing/2015/10/21/chartex" xmlns:cx3="http://schemas.microsoft.com/office/drawing/2016/5/9/chartex" xmlns:cx4="http://schemas.microsoft.com/office/drawing/2016/5/10/chartex" xmlns:cx5="http://schemas.microsoft.com/office/drawing/2016/5/11/chartex" xmlns:cx6="http://schemas.microsoft.com/office/drawing/2016/5/12/chartex" xmlns:cx7="http://schemas.microsoft.com/office/drawing/2016/5/13/chartex" xmlns:cx8="http://schemas.microsoft.com/office/drawing/2016/5/14/chartex" xmlns:mc="http://schemas.openxmlformats.org/markup-compatibility/2006" xmlns:aink="http://schemas.microsoft.com/office/drawing/2016/ink" xmlns:am3d="http://schemas.microsoft.com/office/drawing/2017/model3d" xmlns:o="urn:schemas-microsoft-com:office:office" xmlns:r="http://schemas.openxmlformats.org/officeDocument/2006/relationships" xmlns:m="http://schemas.openxmlformats.org/officeDocument/2006/math" xmlns:v="urn:schemas-microsoft-com:vml" xmlns:wp14="http://schemas.microsoft.com/office/word/2010/wordprocessingDrawing" xmlns:wp="http://schemas.openxmlformats.org/drawingml/2006/wordprocessingDrawing" xmlns:w10="urn:schemas-microsoft-com:office:word" xmlns:w="http://schemas.openxmlformats.org/wordprocessingml/2006/main" xmlns:w14="http://schemas.microsoft.com/office/word/2010/wordml" xmlns:w15="http://schemas.microsoft.com/office/word/2012/wordml" xmlns:w16cid="http://schemas.microsoft.com/office/word/2016/wordml/cid" xmlns:w16se="http://schemas.microsoft.com/office/word/2015/wordml/symex" xmlns:wpg="http://schemas.microsoft.com/office/word/2010/wordprocessingGroup" xmlns:wpi="http://schemas.microsoft.com/office/word/2010/wordprocessingInk" xmlns:wne="http://schemas.microsoft.com/office/word/2006/wordml" xmlns:wps="http://schemas.microsoft.com/office/word/2010/wordprocessingShape" mc:Ignorable="w14 w15 w16se w16cid wp14">
+<w:numbering xmlns:wpc="http://schemas.microsoft.com/office/word/2010/wordprocessingCanvas" xmlns:cx="http://schemas.microsoft.com/office/drawing/2014/chartex" xmlns:cx1="http://schemas.microsoft.com/office/drawing/2015/9/8/chartex" xmlns:cx2="http://schemas.microsoft.com/office/drawing/2015/10/21/chartex" xmlns:cx3="http://schemas.microsoft.com/office/drawing/2016/5/9/chartex" xmlns:cx4="http://schemas.microsoft.com/office/drawing/2016/5/10/chartex" xmlns:cx5="http://schemas.microsoft.com/office/drawing/2016/5/11/chartex" xmlns:cx6="http://schemas.microsoft.com/office/drawing/2016/5/12/chartex" xmlns:cx7="http://schemas.microsoft.com/office/drawing/2016/5/13/chartex" xmlns:cx8="http://schemas.microsoft.com/office/drawing/2016/5/14/chartex" xmlns:mc="http://schemas.openxmlformats.org/markup-compatibility/2006" xmlns:aink="http://schemas.microsoft.com/office/drawing/2016/ink" xmlns:am3d="http://schemas.microsoft.com/office/drawing/2017/model3d" xmlns:o="urn:schemas-microsoft-com:office:office" xmlns:r="http://schemas.openxmlformats.org/officeDocument/2006/relationships" xmlns:m="http://schemas.openxmlformats.org/officeDocument/2006/math" xmlns:v="urn:schemas-microsoft-com:vml" xmlns:wp14="http://schemas.microsoft.com/office/word/2010/wordprocessingDrawing" xmlns:wp="http://schemas.openxmlformats.org/drawingml/2006/wordprocessingDrawing" xmlns:w10="urn:schemas-microsoft-com:office:word" xmlns:w="http://schemas.openxmlformats.org/wordprocessingml/2006/main" xmlns:w14="http://schemas.microsoft.com/office/word/2010/wordml" xmlns:w15="http://schemas.microsoft.com/office/word/2012/wordml" xmlns:w16cex="http://schemas.microsoft.com/office/word/2018/wordml/cex" xmlns:w16cid="http://schemas.microsoft.com/office/word/2016/wordml/cid" xmlns:w16="http://schemas.microsoft.com/office/word/2018/wordml" xmlns:w16se="http://schemas.microsoft.com/office/word/2015/wordml/symex" xmlns:wpg="http://schemas.microsoft.com/office/word/2010/wordprocessingGroup" xmlns:wpi="http://schemas.microsoft.com/office/word/2010/wordprocessingInk" xmlns:wne="http://schemas.microsoft.com/office/word/2006/wordml" xmlns:wps="http://schemas.microsoft.com/office/word/2010/wordprocessingShape" mc:Ignorable="w14 w15 w16se w16cid w16 w16cex wp14">
   <w:abstractNum w:abstractNumId="0" w15:restartNumberingAfterBreak="0">
     <w:nsid w:val="7B27563C"/>
     <w:multiLevelType w:val="hybridMultilevel"/>
@@ -566,7 +557,7 @@
 </file>
 
 <file path=word/people.xml><?xml version="1.0" encoding="utf-8"?>
-<w15:people xmlns:wpc="http://schemas.microsoft.com/office/word/2010/wordprocessingCanvas" xmlns:cx="http://schemas.microsoft.com/office/drawing/2014/chartex" xmlns:cx1="http://schemas.microsoft.com/office/drawing/2015/9/8/chartex" xmlns:cx2="http://schemas.microsoft.com/office/drawing/2015/10/21/chartex" xmlns:cx3="http://schemas.microsoft.com/office/drawing/2016/5/9/chartex" xmlns:cx4="http://schemas.microsoft.com/office/drawing/2016/5/10/chartex" xmlns:cx5="http://schemas.microsoft.com/office/drawing/2016/5/11/chartex" xmlns:cx6="http://schemas.microsoft.com/office/drawing/2016/5/12/chartex" xmlns:cx7="http://schemas.microsoft.com/office/drawing/2016/5/13/chartex" xmlns:cx8="http://schemas.microsoft.com/office/drawing/2016/5/14/chartex" xmlns:mc="http://schemas.openxmlformats.org/markup-compatibility/2006" xmlns:aink="http://schemas.microsoft.com/office/drawing/2016/ink" xmlns:am3d="http://schemas.microsoft.com/office/drawing/2017/model3d" xmlns:o="urn:schemas-microsoft-com:office:office" xmlns:r="http://schemas.openxmlformats.org/officeDocument/2006/relationships" xmlns:m="http://schemas.openxmlformats.org/officeDocument/2006/math" xmlns:v="urn:schemas-microsoft-com:vml" xmlns:wp14="http://schemas.microsoft.com/office/word/2010/wordprocessingDrawing" xmlns:wp="http://schemas.openxmlformats.org/drawingml/2006/wordprocessingDrawing" xmlns:w10="urn:schemas-microsoft-com:office:word" xmlns:w="http://schemas.openxmlformats.org/wordprocessingml/2006/main" xmlns:w14="http://schemas.microsoft.com/office/word/2010/wordml" xmlns:w15="http://schemas.microsoft.com/office/word/2012/wordml" xmlns:w16cid="http://schemas.microsoft.com/office/word/2016/wordml/cid" xmlns:w16se="http://schemas.microsoft.com/office/word/2015/wordml/symex" xmlns:wpg="http://schemas.microsoft.com/office/word/2010/wordprocessingGroup" xmlns:wpi="http://schemas.microsoft.com/office/word/2010/wordprocessingInk" xmlns:wne="http://schemas.microsoft.com/office/word/2006/wordml" xmlns:wps="http://schemas.microsoft.com/office/word/2010/wordprocessingShape" mc:Ignorable="w14 w15 w16se w16cid wp14">
+<w15:people xmlns:wpc="http://schemas.microsoft.com/office/word/2010/wordprocessingCanvas" xmlns:cx="http://schemas.microsoft.com/office/drawing/2014/chartex" xmlns:cx1="http://schemas.microsoft.com/office/drawing/2015/9/8/chartex" xmlns:cx2="http://schemas.microsoft.com/office/drawing/2015/10/21/chartex" xmlns:cx3="http://schemas.microsoft.com/office/drawing/2016/5/9/chartex" xmlns:cx4="http://schemas.microsoft.com/office/drawing/2016/5/10/chartex" xmlns:cx5="http://schemas.microsoft.com/office/drawing/2016/5/11/chartex" xmlns:cx6="http://schemas.microsoft.com/office/drawing/2016/5/12/chartex" xmlns:cx7="http://schemas.microsoft.com/office/drawing/2016/5/13/chartex" xmlns:cx8="http://schemas.microsoft.com/office/drawing/2016/5/14/chartex" xmlns:mc="http://schemas.openxmlformats.org/markup-compatibility/2006" xmlns:aink="http://schemas.microsoft.com/office/drawing/2016/ink" xmlns:am3d="http://schemas.microsoft.com/office/drawing/2017/model3d" xmlns:o="urn:schemas-microsoft-com:office:office" xmlns:r="http://schemas.openxmlformats.org/officeDocument/2006/relationships" xmlns:m="http://schemas.openxmlformats.org/officeDocument/2006/math" xmlns:v="urn:schemas-microsoft-com:vml" xmlns:wp14="http://schemas.microsoft.com/office/word/2010/wordprocessingDrawing" xmlns:wp="http://schemas.openxmlformats.org/drawingml/2006/wordprocessingDrawing" xmlns:w10="urn:schemas-microsoft-com:office:word" xmlns:w="http://schemas.openxmlformats.org/wordprocessingml/2006/main" xmlns:w14="http://schemas.microsoft.com/office/word/2010/wordml" xmlns:w15="http://schemas.microsoft.com/office/word/2012/wordml" xmlns:w16cex="http://schemas.microsoft.com/office/word/2018/wordml/cex" xmlns:w16cid="http://schemas.microsoft.com/office/word/2016/wordml/cid" xmlns:w16="http://schemas.microsoft.com/office/word/2018/wordml" xmlns:w16se="http://schemas.microsoft.com/office/word/2015/wordml/symex" xmlns:wpg="http://schemas.microsoft.com/office/word/2010/wordprocessingGroup" xmlns:wpi="http://schemas.microsoft.com/office/word/2010/wordprocessingInk" xmlns:wne="http://schemas.microsoft.com/office/word/2006/wordml" xmlns:wps="http://schemas.microsoft.com/office/word/2010/wordprocessingShape" mc:Ignorable="w14 w15 w16se w16cid w16 w16cex wp14">
   <w15:person w15:author="Rein van der Linden">
     <w15:presenceInfo w15:providerId="Windows Live" w15:userId="3c41f6ad2f3692e5"/>
   </w15:person>
@@ -574,7 +565,7 @@
 </file>
 
 <file path=word/styles.xml><?xml version="1.0" encoding="utf-8"?>
-<w:styles xmlns:mc="http://schemas.openxmlformats.org/markup-compatibility/2006" xmlns:r="http://schemas.openxmlformats.org/officeDocument/2006/relationships" xmlns:w="http://schemas.openxmlformats.org/wordprocessingml/2006/main" xmlns:w14="http://schemas.microsoft.com/office/word/2010/wordml" xmlns:w15="http://schemas.microsoft.com/office/word/2012/wordml" xmlns:w16cid="http://schemas.microsoft.com/office/word/2016/wordml/cid" xmlns:w16se="http://schemas.microsoft.com/office/word/2015/wordml/symex" mc:Ignorable="w14 w15 w16se w16cid">
+<w:styles xmlns:mc="http://schemas.openxmlformats.org/markup-compatibility/2006" xmlns:r="http://schemas.openxmlformats.org/officeDocument/2006/relationships" xmlns:w="http://schemas.openxmlformats.org/wordprocessingml/2006/main" xmlns:w14="http://schemas.microsoft.com/office/word/2010/wordml" xmlns:w15="http://schemas.microsoft.com/office/word/2012/wordml" xmlns:w16cex="http://schemas.microsoft.com/office/word/2018/wordml/cex" xmlns:w16cid="http://schemas.microsoft.com/office/word/2016/wordml/cid" xmlns:w16="http://schemas.microsoft.com/office/word/2018/wordml" xmlns:w16se="http://schemas.microsoft.com/office/word/2015/wordml/symex" mc:Ignorable="w14 w15 w16se w16cid w16 w16cex">
   <w:docDefaults>
     <w:rPrDefault>
       <w:rPr>

</xml_diff>